<commit_message>
Add some different way
</commit_message>
<xml_diff>
--- a/Time series analysis/StudConsumption/Студ.потребление.docx
+++ b/Time series analysis/StudConsumption/Студ.потребление.docx
@@ -188,11 +188,96 @@
     </w:p>
     <w:p>
       <w:r>
+        <w:t xml:space="preserve">Временной ряд со </w:t>
+      </w:r>
+      <w:proofErr w:type="gramStart"/>
+      <w:r>
+        <w:t>скользящей</w:t>
+      </w:r>
+      <w:proofErr w:type="gramEnd"/>
+      <w:r>
+        <w:t xml:space="preserve"> средней</w:t>
+      </w:r>
+      <w:r>
+        <w:t>:</w:t>
+      </w:r>
+    </w:p>
+    <w:p>
+      <w:pPr>
+        <w:rPr>
+          <w:lang w:val="en-CA"/>
+        </w:rPr>
+      </w:pPr>
+      <w:r>
         <w:rPr>
           <w:noProof/>
           <w:lang w:eastAsia="ru-RU"/>
         </w:rPr>
         <w:lastRenderedPageBreak/>
+        <w:drawing>
+          <wp:inline distT="0" distB="0" distL="0" distR="0" wp14:anchorId="67E33931" wp14:editId="4FBB9402">
+            <wp:extent cx="3838575" cy="3585930"/>
+            <wp:effectExtent l="0" t="0" r="0" b="0"/>
+            <wp:docPr id="12" name="Рисунок 12"/>
+            <wp:cNvGraphicFramePr>
+              <a:graphicFrameLocks xmlns:a="http://schemas.openxmlformats.org/drawingml/2006/main" noChangeAspect="1"/>
+            </wp:cNvGraphicFramePr>
+            <a:graphic xmlns:a="http://schemas.openxmlformats.org/drawingml/2006/main">
+              <a:graphicData uri="http://schemas.openxmlformats.org/drawingml/2006/picture">
+                <pic:pic xmlns:pic="http://schemas.openxmlformats.org/drawingml/2006/picture">
+                  <pic:nvPicPr>
+                    <pic:cNvPr id="0" name=""/>
+                    <pic:cNvPicPr/>
+                  </pic:nvPicPr>
+                  <pic:blipFill>
+                    <a:blip r:embed="rId8"/>
+                    <a:stretch>
+                      <a:fillRect/>
+                    </a:stretch>
+                  </pic:blipFill>
+                  <pic:spPr>
+                    <a:xfrm>
+                      <a:off x="0" y="0"/>
+                      <a:ext cx="3838575" cy="3585930"/>
+                    </a:xfrm>
+                    <a:prstGeom prst="rect">
+                      <a:avLst/>
+                    </a:prstGeom>
+                  </pic:spPr>
+                </pic:pic>
+              </a:graphicData>
+            </a:graphic>
+          </wp:inline>
+        </w:drawing>
+      </w:r>
+    </w:p>
+    <w:p>
+      <w:pPr>
+        <w:rPr>
+          <w:lang w:val="en-CA"/>
+        </w:rPr>
+      </w:pPr>
+      <w:r>
+        <w:t>Декомпозиция</w:t>
+      </w:r>
+      <w:r>
+        <w:rPr>
+          <w:lang w:val="en-CA"/>
+        </w:rPr>
+        <w:t>:</w:t>
+      </w:r>
+    </w:p>
+    <w:p>
+      <w:pPr>
+        <w:rPr>
+          <w:lang w:val="en-CA"/>
+        </w:rPr>
+      </w:pPr>
+      <w:r>
+        <w:rPr>
+          <w:noProof/>
+          <w:lang w:eastAsia="ru-RU"/>
+        </w:rPr>
         <w:drawing>
           <wp:inline distT="0" distB="0" distL="0" distR="0">
             <wp:extent cx="4219575" cy="4219575"/>
@@ -211,7 +296,7 @@
                     </pic:cNvPicPr>
                   </pic:nvPicPr>
                   <pic:blipFill>
-                    <a:blip r:embed="rId8">
+                    <a:blip r:embed="rId9">
                       <a:extLst>
                         <a:ext uri="{28A0092B-C50C-407E-A947-70E740481C1C}">
                           <a14:useLocalDpi xmlns:a14="http://schemas.microsoft.com/office/drawing/2010/main" val="0"/>
@@ -244,17 +329,22 @@
       </w:r>
     </w:p>
     <w:p>
-      <w:r>
-        <w:t>Найдем интегрированную модель авторегрессии скользящего среднего</w:t>
-      </w:r>
-      <w:r>
+      <w:pPr>
+        <w:rPr>
+          <w:lang w:val="en-CA"/>
+        </w:rPr>
+      </w:pPr>
+      <w:r>
+        <w:t>Автокорреляция (для определения сезонности)</w:t>
+      </w:r>
+      <w:r>
+        <w:rPr>
+          <w:lang w:val="en-CA"/>
+        </w:rPr>
         <w:t>:</w:t>
       </w:r>
-    </w:p>
-    <w:p>
-      <w:r>
-        <w:t>Лучшая модель</w:t>
-      </w:r>
+      <w:bookmarkStart w:id="0" w:name="_GoBack"/>
+      <w:bookmarkEnd w:id="0"/>
     </w:p>
     <w:p>
       <w:r>
@@ -262,60 +352,12 @@
           <w:noProof/>
           <w:lang w:eastAsia="ru-RU"/>
         </w:rPr>
+        <w:lastRenderedPageBreak/>
         <w:drawing>
-          <wp:inline distT="0" distB="0" distL="0" distR="0" wp14:anchorId="7B3D40FF" wp14:editId="4EAAAFE3">
-            <wp:extent cx="3990975" cy="581025"/>
+          <wp:inline distT="0" distB="0" distL="0" distR="0" wp14:anchorId="091F945F" wp14:editId="5A569924">
+            <wp:extent cx="4581525" cy="3057525"/>
             <wp:effectExtent l="0" t="0" r="9525" b="9525"/>
-            <wp:docPr id="3" name="Рисунок 3"/>
-            <wp:cNvGraphicFramePr>
-              <a:graphicFrameLocks xmlns:a="http://schemas.openxmlformats.org/drawingml/2006/main" noChangeAspect="1"/>
-            </wp:cNvGraphicFramePr>
-            <a:graphic xmlns:a="http://schemas.openxmlformats.org/drawingml/2006/main">
-              <a:graphicData uri="http://schemas.openxmlformats.org/drawingml/2006/picture">
-                <pic:pic xmlns:pic="http://schemas.openxmlformats.org/drawingml/2006/picture">
-                  <pic:nvPicPr>
-                    <pic:cNvPr id="0" name=""/>
-                    <pic:cNvPicPr/>
-                  </pic:nvPicPr>
-                  <pic:blipFill>
-                    <a:blip r:embed="rId9"/>
-                    <a:stretch>
-                      <a:fillRect/>
-                    </a:stretch>
-                  </pic:blipFill>
-                  <pic:spPr>
-                    <a:xfrm>
-                      <a:off x="0" y="0"/>
-                      <a:ext cx="3990975" cy="581025"/>
-                    </a:xfrm>
-                    <a:prstGeom prst="rect">
-                      <a:avLst/>
-                    </a:prstGeom>
-                  </pic:spPr>
-                </pic:pic>
-              </a:graphicData>
-            </a:graphic>
-          </wp:inline>
-        </w:drawing>
-      </w:r>
-    </w:p>
-    <w:p>
-      <w:r>
-        <w:t>Параметры модели</w:t>
-      </w:r>
-    </w:p>
-    <w:p>
-      <w:bookmarkStart w:id="0" w:name="_GoBack"/>
-      <w:r>
-        <w:rPr>
-          <w:noProof/>
-          <w:lang w:eastAsia="ru-RU"/>
-        </w:rPr>
-        <w:drawing>
-          <wp:inline distT="0" distB="0" distL="0" distR="0" wp14:anchorId="4C3CC0B2" wp14:editId="4D3FA41C">
-            <wp:extent cx="4505325" cy="1543050"/>
-            <wp:effectExtent l="0" t="0" r="9525" b="0"/>
-            <wp:docPr id="5" name="Рисунок 5"/>
+            <wp:docPr id="13" name="Рисунок 13"/>
             <wp:cNvGraphicFramePr>
               <a:graphicFrameLocks xmlns:a="http://schemas.openxmlformats.org/drawingml/2006/main" noChangeAspect="1"/>
             </wp:cNvGraphicFramePr>
@@ -335,7 +377,7 @@
                   <pic:spPr>
                     <a:xfrm>
                       <a:off x="0" y="0"/>
-                      <a:ext cx="4505325" cy="1543050"/>
+                      <a:ext cx="4581525" cy="3057525"/>
                     </a:xfrm>
                     <a:prstGeom prst="rect">
                       <a:avLst/>
@@ -347,30 +389,31 @@
           </wp:inline>
         </w:drawing>
       </w:r>
-      <w:bookmarkEnd w:id="0"/>
-    </w:p>
-    <w:p>
-      <w:r>
-        <w:t xml:space="preserve">Точность модели </w:t>
-      </w:r>
-    </w:p>
-    <w:p>
-      <w:pPr>
-        <w:rPr>
-          <w:lang w:val="en-CA"/>
-        </w:rPr>
-      </w:pPr>
+    </w:p>
+    <w:p>
+      <w:r>
+        <w:t>Найдем интегрированную модель авторегрессии скользящего среднего</w:t>
+      </w:r>
+      <w:r>
+        <w:t>:</w:t>
+      </w:r>
+    </w:p>
+    <w:p>
+      <w:r>
+        <w:t>Лучшая модель</w:t>
+      </w:r>
+    </w:p>
+    <w:p>
       <w:r>
         <w:rPr>
           <w:noProof/>
           <w:lang w:eastAsia="ru-RU"/>
         </w:rPr>
-        <w:lastRenderedPageBreak/>
         <w:drawing>
-          <wp:inline distT="0" distB="0" distL="0" distR="0" wp14:anchorId="2D1227B3" wp14:editId="3DB86201">
-            <wp:extent cx="4905375" cy="1581150"/>
-            <wp:effectExtent l="0" t="0" r="9525" b="0"/>
-            <wp:docPr id="6" name="Рисунок 6"/>
+          <wp:inline distT="0" distB="0" distL="0" distR="0" wp14:anchorId="7B3D40FF" wp14:editId="4EAAAFE3">
+            <wp:extent cx="3990975" cy="581025"/>
+            <wp:effectExtent l="0" t="0" r="9525" b="9525"/>
+            <wp:docPr id="3" name="Рисунок 3"/>
             <wp:cNvGraphicFramePr>
               <a:graphicFrameLocks xmlns:a="http://schemas.openxmlformats.org/drawingml/2006/main" noChangeAspect="1"/>
             </wp:cNvGraphicFramePr>
@@ -390,7 +433,7 @@
                   <pic:spPr>
                     <a:xfrm>
                       <a:off x="0" y="0"/>
-                      <a:ext cx="4905375" cy="1581150"/>
+                      <a:ext cx="3990975" cy="581025"/>
                     </a:xfrm>
                     <a:prstGeom prst="rect">
                       <a:avLst/>
@@ -405,33 +448,20 @@
     </w:p>
     <w:p>
       <w:r>
-        <w:t>Метод Монте-Карло</w:t>
-      </w:r>
-    </w:p>
-    <w:p>
-      <w:r>
-        <w:t>Рассмотрим основные статистики и гистограмму исследуемого ряда</w:t>
-      </w:r>
-      <w:r>
-        <w:t>:</w:t>
-      </w:r>
-    </w:p>
-    <w:p>
-      <w:pPr>
-        <w:rPr>
-          <w:lang w:val="en-CA"/>
-        </w:rPr>
-      </w:pPr>
+        <w:t>Параметры модели</w:t>
+      </w:r>
+    </w:p>
+    <w:p>
       <w:r>
         <w:rPr>
           <w:noProof/>
           <w:lang w:eastAsia="ru-RU"/>
         </w:rPr>
         <w:drawing>
-          <wp:inline distT="0" distB="0" distL="0" distR="0" wp14:anchorId="183BFF47" wp14:editId="7E106CC5">
-            <wp:extent cx="3447089" cy="3086100"/>
-            <wp:effectExtent l="0" t="0" r="1270" b="0"/>
-            <wp:docPr id="8" name="Рисунок 8"/>
+          <wp:inline distT="0" distB="0" distL="0" distR="0" wp14:anchorId="4C3CC0B2" wp14:editId="4D3FA41C">
+            <wp:extent cx="4505325" cy="1543050"/>
+            <wp:effectExtent l="0" t="0" r="9525" b="0"/>
+            <wp:docPr id="5" name="Рисунок 5"/>
             <wp:cNvGraphicFramePr>
               <a:graphicFrameLocks xmlns:a="http://schemas.openxmlformats.org/drawingml/2006/main" noChangeAspect="1"/>
             </wp:cNvGraphicFramePr>
@@ -451,7 +481,7 @@
                   <pic:spPr>
                     <a:xfrm>
                       <a:off x="0" y="0"/>
-                      <a:ext cx="3447089" cy="3086100"/>
+                      <a:ext cx="4505325" cy="1543050"/>
                     </a:xfrm>
                     <a:prstGeom prst="rect">
                       <a:avLst/>
@@ -465,6 +495,11 @@
       </w:r>
     </w:p>
     <w:p>
+      <w:r>
+        <w:t xml:space="preserve">Точность модели </w:t>
+      </w:r>
+    </w:p>
+    <w:p>
       <w:pPr>
         <w:rPr>
           <w:lang w:val="en-CA"/>
@@ -476,10 +511,10 @@
           <w:lang w:eastAsia="ru-RU"/>
         </w:rPr>
         <w:drawing>
-          <wp:inline distT="0" distB="0" distL="0" distR="0" wp14:anchorId="7D6AF6AB" wp14:editId="0B85E9DF">
-            <wp:extent cx="1085850" cy="1752600"/>
-            <wp:effectExtent l="0" t="0" r="0" b="0"/>
-            <wp:docPr id="9" name="Рисунок 9"/>
+          <wp:inline distT="0" distB="0" distL="0" distR="0" wp14:anchorId="2D1227B3" wp14:editId="3DB86201">
+            <wp:extent cx="4905375" cy="1581150"/>
+            <wp:effectExtent l="0" t="0" r="9525" b="0"/>
+            <wp:docPr id="6" name="Рисунок 6"/>
             <wp:cNvGraphicFramePr>
               <a:graphicFrameLocks xmlns:a="http://schemas.openxmlformats.org/drawingml/2006/main" noChangeAspect="1"/>
             </wp:cNvGraphicFramePr>
@@ -499,7 +534,7 @@
                   <pic:spPr>
                     <a:xfrm>
                       <a:off x="0" y="0"/>
-                      <a:ext cx="1085850" cy="1752600"/>
+                      <a:ext cx="4905375" cy="1581150"/>
                     </a:xfrm>
                     <a:prstGeom prst="rect">
                       <a:avLst/>
@@ -513,26 +548,17 @@
       </w:r>
     </w:p>
     <w:p>
-      <w:proofErr w:type="gramStart"/>
-      <w:r>
-        <w:t>Распределение похоже на треугольное, распределим случайным образом 1000 треугольных распределений</w:t>
-      </w:r>
-      <w:r>
-        <w:t xml:space="preserve"> </w:t>
-      </w:r>
-      <w:r>
-        <w:t>(</w:t>
-      </w:r>
-      <w:r>
-        <w:t>за основу возьмем статистики исследуемого ряда</w:t>
-      </w:r>
-      <w:r>
-        <w:t>)</w:t>
-      </w:r>
-      <w:r>
-        <w:t>;</w:t>
-      </w:r>
-      <w:proofErr w:type="gramEnd"/>
+      <w:r>
+        <w:t>Метод Монте-Карло</w:t>
+      </w:r>
+    </w:p>
+    <w:p>
+      <w:r>
+        <w:t>Рассмотрим основные статистики и гистограмму исследуемого ряда</w:t>
+      </w:r>
+      <w:r>
+        <w:t>:</w:t>
+      </w:r>
     </w:p>
     <w:p>
       <w:pPr>
@@ -545,11 +571,12 @@
           <w:noProof/>
           <w:lang w:eastAsia="ru-RU"/>
         </w:rPr>
+        <w:lastRenderedPageBreak/>
         <w:drawing>
-          <wp:inline distT="0" distB="0" distL="0" distR="0" wp14:anchorId="045BBF85" wp14:editId="77B28902">
-            <wp:extent cx="5000625" cy="371475"/>
-            <wp:effectExtent l="0" t="0" r="9525" b="9525"/>
-            <wp:docPr id="10" name="Рисунок 10"/>
+          <wp:inline distT="0" distB="0" distL="0" distR="0" wp14:anchorId="183BFF47" wp14:editId="7E106CC5">
+            <wp:extent cx="3447089" cy="3086100"/>
+            <wp:effectExtent l="0" t="0" r="1270" b="0"/>
+            <wp:docPr id="8" name="Рисунок 8"/>
             <wp:cNvGraphicFramePr>
               <a:graphicFrameLocks xmlns:a="http://schemas.openxmlformats.org/drawingml/2006/main" noChangeAspect="1"/>
             </wp:cNvGraphicFramePr>
@@ -569,6 +596,124 @@
                   <pic:spPr>
                     <a:xfrm>
                       <a:off x="0" y="0"/>
+                      <a:ext cx="3447089" cy="3086100"/>
+                    </a:xfrm>
+                    <a:prstGeom prst="rect">
+                      <a:avLst/>
+                    </a:prstGeom>
+                  </pic:spPr>
+                </pic:pic>
+              </a:graphicData>
+            </a:graphic>
+          </wp:inline>
+        </w:drawing>
+      </w:r>
+    </w:p>
+    <w:p>
+      <w:pPr>
+        <w:rPr>
+          <w:lang w:val="en-CA"/>
+        </w:rPr>
+      </w:pPr>
+      <w:r>
+        <w:rPr>
+          <w:noProof/>
+          <w:lang w:eastAsia="ru-RU"/>
+        </w:rPr>
+        <w:drawing>
+          <wp:inline distT="0" distB="0" distL="0" distR="0" wp14:anchorId="7D6AF6AB" wp14:editId="0B85E9DF">
+            <wp:extent cx="1085850" cy="1752600"/>
+            <wp:effectExtent l="0" t="0" r="0" b="0"/>
+            <wp:docPr id="9" name="Рисунок 9"/>
+            <wp:cNvGraphicFramePr>
+              <a:graphicFrameLocks xmlns:a="http://schemas.openxmlformats.org/drawingml/2006/main" noChangeAspect="1"/>
+            </wp:cNvGraphicFramePr>
+            <a:graphic xmlns:a="http://schemas.openxmlformats.org/drawingml/2006/main">
+              <a:graphicData uri="http://schemas.openxmlformats.org/drawingml/2006/picture">
+                <pic:pic xmlns:pic="http://schemas.openxmlformats.org/drawingml/2006/picture">
+                  <pic:nvPicPr>
+                    <pic:cNvPr id="0" name=""/>
+                    <pic:cNvPicPr/>
+                  </pic:nvPicPr>
+                  <pic:blipFill>
+                    <a:blip r:embed="rId15"/>
+                    <a:stretch>
+                      <a:fillRect/>
+                    </a:stretch>
+                  </pic:blipFill>
+                  <pic:spPr>
+                    <a:xfrm>
+                      <a:off x="0" y="0"/>
+                      <a:ext cx="1085850" cy="1752600"/>
+                    </a:xfrm>
+                    <a:prstGeom prst="rect">
+                      <a:avLst/>
+                    </a:prstGeom>
+                  </pic:spPr>
+                </pic:pic>
+              </a:graphicData>
+            </a:graphic>
+          </wp:inline>
+        </w:drawing>
+      </w:r>
+    </w:p>
+    <w:p>
+      <w:proofErr w:type="gramStart"/>
+      <w:r>
+        <w:t>Распределение похоже на треугольное, распределим случайным образом 1000 треугольных распределений</w:t>
+      </w:r>
+      <w:r>
+        <w:t xml:space="preserve"> </w:t>
+      </w:r>
+      <w:r>
+        <w:t>(</w:t>
+      </w:r>
+      <w:r>
+        <w:t>за основу возьмем статистики исследуемого ряда</w:t>
+      </w:r>
+      <w:r>
+        <w:t>)</w:t>
+      </w:r>
+      <w:r>
+        <w:t>;</w:t>
+      </w:r>
+      <w:proofErr w:type="gramEnd"/>
+    </w:p>
+    <w:p>
+      <w:pPr>
+        <w:rPr>
+          <w:lang w:val="en-CA"/>
+        </w:rPr>
+      </w:pPr>
+      <w:r>
+        <w:rPr>
+          <w:noProof/>
+          <w:lang w:eastAsia="ru-RU"/>
+        </w:rPr>
+        <w:drawing>
+          <wp:inline distT="0" distB="0" distL="0" distR="0" wp14:anchorId="045BBF85" wp14:editId="77B28902">
+            <wp:extent cx="5000625" cy="371475"/>
+            <wp:effectExtent l="0" t="0" r="9525" b="9525"/>
+            <wp:docPr id="10" name="Рисунок 10"/>
+            <wp:cNvGraphicFramePr>
+              <a:graphicFrameLocks xmlns:a="http://schemas.openxmlformats.org/drawingml/2006/main" noChangeAspect="1"/>
+            </wp:cNvGraphicFramePr>
+            <a:graphic xmlns:a="http://schemas.openxmlformats.org/drawingml/2006/main">
+              <a:graphicData uri="http://schemas.openxmlformats.org/drawingml/2006/picture">
+                <pic:pic xmlns:pic="http://schemas.openxmlformats.org/drawingml/2006/picture">
+                  <pic:nvPicPr>
+                    <pic:cNvPr id="0" name=""/>
+                    <pic:cNvPicPr/>
+                  </pic:nvPicPr>
+                  <pic:blipFill>
+                    <a:blip r:embed="rId16"/>
+                    <a:stretch>
+                      <a:fillRect/>
+                    </a:stretch>
+                  </pic:blipFill>
+                  <pic:spPr>
+                    <a:xfrm>
+                      <a:off x="0" y="0"/>
                       <a:ext cx="5000625" cy="371475"/>
                     </a:xfrm>
                     <a:prstGeom prst="rect">
@@ -630,7 +775,7 @@
                     <pic:cNvPicPr/>
                   </pic:nvPicPr>
                   <pic:blipFill>
-                    <a:blip r:embed="rId15"/>
+                    <a:blip r:embed="rId17"/>
                     <a:stretch>
                       <a:fillRect/>
                     </a:stretch>

</xml_diff>